<commit_message>
add new assignment templates to the repo
</commit_message>
<xml_diff>
--- a/2020/1. January2k20/YMK_Egiants_Training_Task_01152020.docx
+++ b/2020/1. January2k20/YMK_Egiants_Training_Task_01152020.docx
@@ -310,18 +310,8 @@
                 <w:sz w:val="28"/>
                 <w:szCs w:val="28"/>
               </w:rPr>
-              <w:t xml:space="preserve">DOCKER course form </w:t>
-            </w:r>
-            <w:proofErr w:type="spellStart"/>
-            <w:r>
-              <w:rPr>
-                <w:b/>
-                <w:sz w:val="28"/>
-                <w:szCs w:val="28"/>
-              </w:rPr>
-              <w:t>KodeKloud</w:t>
-            </w:r>
-            <w:proofErr w:type="spellEnd"/>
+              <w:t>DOCKER course form KodeKloud</w:t>
+            </w:r>
           </w:p>
         </w:tc>
       </w:tr>
@@ -392,7 +382,15 @@
                 <w:sz w:val="28"/>
                 <w:szCs w:val="28"/>
               </w:rPr>
-              <w:t>01/01/2019</w:t>
+              <w:t>01/01/20</w:t>
+            </w:r>
+            <w:r>
+              <w:rPr>
+                <w:b/>
+                <w:sz w:val="28"/>
+                <w:szCs w:val="28"/>
+              </w:rPr>
+              <w:t>20</w:t>
             </w:r>
           </w:p>
         </w:tc>
@@ -440,8 +438,73 @@
                 <w:sz w:val="28"/>
                 <w:szCs w:val="28"/>
               </w:rPr>
-              <w:t>01/15/2019</w:t>
-            </w:r>
+              <w:t>01/15/20</w:t>
+            </w:r>
+            <w:r>
+              <w:rPr>
+                <w:b/>
+                <w:sz w:val="28"/>
+                <w:szCs w:val="28"/>
+              </w:rPr>
+              <w:t>20</w:t>
+            </w:r>
+          </w:p>
+        </w:tc>
+      </w:tr>
+      <w:tr>
+        <w:tc>
+          <w:tcPr>
+            <w:tcW w:w="4675" w:type="dxa"/>
+          </w:tcPr>
+          <w:p>
+            <w:pPr>
+              <w:cnfStyle w:val="001000000000" w:firstRow="0" w:lastRow="0" w:firstColumn="1" w:lastColumn="0" w:oddVBand="0" w:evenVBand="0" w:oddHBand="0" w:evenHBand="0" w:firstRowFirstColumn="0" w:firstRowLastColumn="0" w:lastRowFirstColumn="0" w:lastRowLastColumn="0"/>
+              <w:rPr>
+                <w:b w:val="0"/>
+                <w:sz w:val="28"/>
+                <w:szCs w:val="28"/>
+              </w:rPr>
+            </w:pPr>
+            <w:r>
+              <w:rPr>
+                <w:b w:val="0"/>
+                <w:sz w:val="28"/>
+                <w:szCs w:val="28"/>
+              </w:rPr>
+              <w:t>Task Submitted Date:</w:t>
+            </w:r>
+          </w:p>
+        </w:tc>
+        <w:tc>
+          <w:tcPr>
+            <w:tcW w:w="4675" w:type="dxa"/>
+          </w:tcPr>
+          <w:p>
+            <w:pPr>
+              <w:rPr>
+                <w:b/>
+                <w:sz w:val="28"/>
+                <w:szCs w:val="28"/>
+              </w:rPr>
+            </w:pPr>
+            <w:r>
+              <w:rPr>
+                <w:b/>
+                <w:sz w:val="28"/>
+                <w:szCs w:val="28"/>
+              </w:rPr>
+              <w:t>01/15/20</w:t>
+            </w:r>
+            <w:r>
+              <w:rPr>
+                <w:b/>
+                <w:sz w:val="28"/>
+                <w:szCs w:val="28"/>
+              </w:rPr>
+              <w:t>20</w:t>
+            </w:r>
+            <w:bookmarkStart w:id="0" w:name="_GoBack"/>
+            <w:bookmarkEnd w:id="0"/>
           </w:p>
         </w:tc>
       </w:tr>
@@ -459,14 +522,32 @@
                 <w:szCs w:val="28"/>
               </w:rPr>
             </w:pPr>
-            <w:r>
-              <w:rPr>
-                <w:b w:val="0"/>
-                <w:sz w:val="28"/>
-                <w:szCs w:val="28"/>
-              </w:rPr>
-              <w:t>Task Submitted Date:</w:t>
-            </w:r>
+          </w:p>
+          <w:p>
+            <w:pPr>
+              <w:rPr>
+                <w:b w:val="0"/>
+                <w:sz w:val="28"/>
+                <w:szCs w:val="28"/>
+              </w:rPr>
+            </w:pPr>
+            <w:r>
+              <w:rPr>
+                <w:b w:val="0"/>
+                <w:sz w:val="28"/>
+                <w:szCs w:val="28"/>
+              </w:rPr>
+              <w:t>Github link:</w:t>
+            </w:r>
+          </w:p>
+          <w:p>
+            <w:pPr>
+              <w:rPr>
+                <w:b w:val="0"/>
+                <w:sz w:val="28"/>
+                <w:szCs w:val="28"/>
+              </w:rPr>
+            </w:pPr>
           </w:p>
         </w:tc>
         <w:tc>
@@ -488,7 +569,7 @@
                 <w:sz w:val="28"/>
                 <w:szCs w:val="28"/>
               </w:rPr>
-              <w:t>01/15/2019</w:t>
+              <w:t>https://github.com/NightFury546/Dcoker-Labs.git</w:t>
             </w:r>
           </w:p>
         </w:tc>
@@ -507,42 +588,14 @@
                 <w:szCs w:val="28"/>
               </w:rPr>
             </w:pPr>
-          </w:p>
-          <w:p>
-            <w:pPr>
-              <w:rPr>
-                <w:b w:val="0"/>
-                <w:sz w:val="28"/>
-                <w:szCs w:val="28"/>
-              </w:rPr>
-            </w:pPr>
-            <w:proofErr w:type="spellStart"/>
-            <w:r>
-              <w:rPr>
-                <w:b w:val="0"/>
-                <w:sz w:val="28"/>
-                <w:szCs w:val="28"/>
-              </w:rPr>
-              <w:t>Github</w:t>
-            </w:r>
-            <w:proofErr w:type="spellEnd"/>
-            <w:r>
-              <w:rPr>
-                <w:b w:val="0"/>
-                <w:sz w:val="28"/>
-                <w:szCs w:val="28"/>
-              </w:rPr>
-              <w:t xml:space="preserve"> link:</w:t>
-            </w:r>
-          </w:p>
-          <w:p>
-            <w:pPr>
-              <w:rPr>
-                <w:b w:val="0"/>
-                <w:sz w:val="28"/>
-                <w:szCs w:val="28"/>
-              </w:rPr>
-            </w:pPr>
+            <w:r>
+              <w:rPr>
+                <w:b w:val="0"/>
+                <w:sz w:val="28"/>
+                <w:szCs w:val="28"/>
+              </w:rPr>
+              <w:t>Technologies used for Training</w:t>
+            </w:r>
           </w:p>
         </w:tc>
         <w:tc>
@@ -564,54 +617,6 @@
                 <w:sz w:val="28"/>
                 <w:szCs w:val="28"/>
               </w:rPr>
-              <w:t>https://github.com/NightFury546/Dcoker-Labs.git</w:t>
-            </w:r>
-          </w:p>
-        </w:tc>
-      </w:tr>
-      <w:tr>
-        <w:tc>
-          <w:tcPr>
-            <w:cnfStyle w:val="001000000000" w:firstRow="0" w:lastRow="0" w:firstColumn="1" w:lastColumn="0" w:oddVBand="0" w:evenVBand="0" w:oddHBand="0" w:evenHBand="0" w:firstRowFirstColumn="0" w:firstRowLastColumn="0" w:lastRowFirstColumn="0" w:lastRowLastColumn="0"/>
-            <w:tcW w:w="4675" w:type="dxa"/>
-          </w:tcPr>
-          <w:p>
-            <w:pPr>
-              <w:rPr>
-                <w:b w:val="0"/>
-                <w:sz w:val="28"/>
-                <w:szCs w:val="28"/>
-              </w:rPr>
-            </w:pPr>
-            <w:r>
-              <w:rPr>
-                <w:b w:val="0"/>
-                <w:sz w:val="28"/>
-                <w:szCs w:val="28"/>
-              </w:rPr>
-              <w:t>Technologies used for Training</w:t>
-            </w:r>
-          </w:p>
-        </w:tc>
-        <w:tc>
-          <w:tcPr>
-            <w:tcW w:w="4675" w:type="dxa"/>
-          </w:tcPr>
-          <w:p>
-            <w:pPr>
-              <w:cnfStyle w:val="000000000000" w:firstRow="0" w:lastRow="0" w:firstColumn="0" w:lastColumn="0" w:oddVBand="0" w:evenVBand="0" w:oddHBand="0" w:evenHBand="0" w:firstRowFirstColumn="0" w:firstRowLastColumn="0" w:lastRowFirstColumn="0" w:lastRowLastColumn="0"/>
-              <w:rPr>
-                <w:b/>
-                <w:sz w:val="28"/>
-                <w:szCs w:val="28"/>
-              </w:rPr>
-            </w:pPr>
-            <w:r>
-              <w:rPr>
-                <w:b/>
-                <w:sz w:val="28"/>
-                <w:szCs w:val="28"/>
-              </w:rPr>
               <w:t>Docker</w:t>
             </w:r>
           </w:p>
@@ -674,25 +679,7 @@
           <w:sz w:val="28"/>
           <w:szCs w:val="28"/>
         </w:rPr>
-        <w:t xml:space="preserve">Learn Docker and Complete the Docker Labs provided by the </w:t>
-      </w:r>
-      <w:proofErr w:type="spellStart"/>
-      <w:r>
-        <w:rPr>
-          <w:b/>
-          <w:sz w:val="28"/>
-          <w:szCs w:val="28"/>
-        </w:rPr>
-        <w:t>KodeKloud</w:t>
-      </w:r>
-      <w:proofErr w:type="spellEnd"/>
-      <w:r>
-        <w:rPr>
-          <w:b/>
-          <w:sz w:val="28"/>
-          <w:szCs w:val="28"/>
-        </w:rPr>
-        <w:t>.</w:t>
+        <w:t>Learn Docker and Complete the Docker Labs provided by the KodeKloud.</w:t>
       </w:r>
     </w:p>
     <w:p>
@@ -734,25 +721,7 @@
           <w:sz w:val="28"/>
           <w:szCs w:val="28"/>
         </w:rPr>
-        <w:t xml:space="preserve"> assignment, I completed the scenarios given by the </w:t>
-      </w:r>
-      <w:proofErr w:type="spellStart"/>
-      <w:r>
-        <w:rPr>
-          <w:bCs/>
-          <w:sz w:val="28"/>
-          <w:szCs w:val="28"/>
-        </w:rPr>
-        <w:t>Kodekloud</w:t>
-      </w:r>
-      <w:proofErr w:type="spellEnd"/>
-      <w:r>
-        <w:rPr>
-          <w:bCs/>
-          <w:sz w:val="28"/>
-          <w:szCs w:val="28"/>
-        </w:rPr>
-        <w:t xml:space="preserve"> Docker labs. </w:t>
+        <w:t xml:space="preserve"> assignment, I completed the scenarios given by the Kodekloud Docker labs. </w:t>
       </w:r>
     </w:p>
     <w:p>
@@ -936,8 +905,6 @@
           <w:szCs w:val="28"/>
         </w:rPr>
       </w:pPr>
-      <w:bookmarkStart w:id="0" w:name="_GoBack"/>
-      <w:bookmarkEnd w:id="0"/>
     </w:p>
     <w:sectPr>
       <w:footerReference w:type="default" r:id="rId8"/>

</xml_diff>